<commit_message>
AI Assignmen 2 progress added.
</commit_message>
<xml_diff>
--- a/Assignment_2.docx
+++ b/Assignment_2.docx
@@ -166,10 +166,7 @@
         <w:jc w:val="both"/>
       </w:pPr>
       <w:r>
-        <w:t>R</w:t>
-      </w:r>
-      <w:r>
-        <w:t>ationality refers to the quality of making decisions that are optimal or at least satisfactory given the available information and the agent’s goals. A rational agent is one that, given its perceptual inputs, makes decisions that maximize its chances of achieving its goals. This doesn’t necessarily mean that a rational agent always makes the “best” decision, as it may not have complete information or may be operating under constraints (like limited time or computational resources). Instead, rationality is about making the best decision possible given the circumstances. It’s important to note that different agents might have different goals, so what’s rational for one agent might not be rational for another.</w:t>
+        <w:t>Rationality refers to the quality of making decisions that are optimal or at least satisfactory given the available information and the agent’s goals. A rational agent is one that, given its perceptual inputs, makes decisions that maximize its chances of achieving its goals. This doesn’t necessarily mean that a rational agent always makes the “best” decision, as it may not have complete information or may be operating under constraints (like limited time or computational resources). Instead, rationality is about making the best decision possible given the circumstances. It’s important to note that different agents might have different goals, so what’s rational for one agent might not be rational for another.</w:t>
       </w:r>
     </w:p>
     <w:p>
@@ -241,6 +238,546 @@
       </w:r>
       <w:r>
         <w:t xml:space="preserve"> reflex agent is a type of agent that makes decisions based on the current percept, without considering the history of past percepts. It responds immediately to stimuli from its environment. The decision-making process of a reflex agent is often simple and can be described by condition-action rules (also known as “if-then” rules). For example, a reflex agent in a video game might have a rule like “if an enemy is in sight, then attack”. While reflex agents can be effective in certain situations, their lack of memory or state can limit their ability to handle complex environments or tasks that require longer-term planning or reasoning.</w:t>
+      </w:r>
+    </w:p>
+    <w:p>
+      <w:pPr>
+        <w:pStyle w:val="ListParagraph"/>
+        <w:jc w:val="both"/>
+      </w:pPr>
+    </w:p>
+    <w:p>
+      <w:pPr>
+        <w:pStyle w:val="ListParagraph"/>
+        <w:jc w:val="both"/>
+        <w:rPr>
+          <w:b/>
+          <w:bCs/>
+        </w:rPr>
+      </w:pPr>
+      <w:r>
+        <w:rPr>
+          <w:b/>
+          <w:bCs/>
+        </w:rPr>
+        <w:t>Model-based Agent</w:t>
+      </w:r>
+    </w:p>
+    <w:p>
+      <w:pPr>
+        <w:pStyle w:val="ListParagraph"/>
+        <w:jc w:val="both"/>
+      </w:pPr>
+      <w:r>
+        <w:t>A</w:t>
+      </w:r>
+      <w:r>
+        <w:t xml:space="preserve"> type of intelligent agent that maintains an internal model of the world it interacts with. This internal model, or representation, is used to keep track of the state of the world based on the agent’s perceptions and actions.</w:t>
+      </w:r>
+    </w:p>
+    <w:p>
+      <w:pPr>
+        <w:pStyle w:val="ListParagraph"/>
+        <w:jc w:val="both"/>
+      </w:pPr>
+    </w:p>
+    <w:p>
+      <w:pPr>
+        <w:pStyle w:val="ListParagraph"/>
+        <w:numPr>
+          <w:ilvl w:val="0"/>
+          <w:numId w:val="2"/>
+        </w:numPr>
+        <w:jc w:val="both"/>
+      </w:pPr>
+      <w:r>
+        <w:t>The agent starts by perceiving its environment through sensors.</w:t>
+      </w:r>
+    </w:p>
+    <w:p>
+      <w:pPr>
+        <w:pStyle w:val="ListParagraph"/>
+        <w:numPr>
+          <w:ilvl w:val="0"/>
+          <w:numId w:val="2"/>
+        </w:numPr>
+        <w:jc w:val="both"/>
+      </w:pPr>
+      <w:r>
+        <w:t>It then updates its internal model of the world based on these perceptions.</w:t>
+      </w:r>
+    </w:p>
+    <w:p>
+      <w:pPr>
+        <w:pStyle w:val="ListParagraph"/>
+        <w:numPr>
+          <w:ilvl w:val="0"/>
+          <w:numId w:val="2"/>
+        </w:numPr>
+        <w:jc w:val="both"/>
+      </w:pPr>
+      <w:r>
+        <w:t>The agent uses this model to predict the outcomes of various actions it might take.</w:t>
+      </w:r>
+    </w:p>
+    <w:p>
+      <w:pPr>
+        <w:pStyle w:val="ListParagraph"/>
+        <w:numPr>
+          <w:ilvl w:val="0"/>
+          <w:numId w:val="2"/>
+        </w:numPr>
+        <w:jc w:val="both"/>
+      </w:pPr>
+      <w:r>
+        <w:t>Based on these predictions, the agent selects the action that it believes will best achieve its goal.</w:t>
+      </w:r>
+    </w:p>
+    <w:p>
+      <w:pPr>
+        <w:pStyle w:val="ListParagraph"/>
+        <w:numPr>
+          <w:ilvl w:val="0"/>
+          <w:numId w:val="2"/>
+        </w:numPr>
+        <w:jc w:val="both"/>
+      </w:pPr>
+      <w:r>
+        <w:t>The agent then performs the selected action, influencing the state of the world.</w:t>
+      </w:r>
+    </w:p>
+    <w:p>
+      <w:pPr>
+        <w:pStyle w:val="ListParagraph"/>
+        <w:numPr>
+          <w:ilvl w:val="0"/>
+          <w:numId w:val="2"/>
+        </w:numPr>
+        <w:jc w:val="both"/>
+      </w:pPr>
+      <w:r>
+        <w:t>The cycle repeats, with the agent continually updating its model based on new perceptions and actions.</w:t>
+      </w:r>
+    </w:p>
+    <w:p>
+      <w:pPr>
+        <w:pStyle w:val="ListParagraph"/>
+        <w:numPr>
+          <w:ilvl w:val="0"/>
+          <w:numId w:val="2"/>
+        </w:numPr>
+        <w:jc w:val="both"/>
+      </w:pPr>
+    </w:p>
+    <w:p>
+      <w:pPr>
+        <w:pStyle w:val="ListParagraph"/>
+        <w:jc w:val="both"/>
+      </w:pPr>
+      <w:r>
+        <w:t>In essence, a model-based agent uses its understanding of how the world works (its model) to make informed decisions about what actions to take. This is in contrast to a model-free agent, which makes decisions based solely on its past experiences without maintaining an explicit model of the world. Model-based agents are often used in complex environments where strategic planning and foresight are required. They can handle partially observable environments more effectively than model-free agents, but they require more computational resources due to the need to maintain and update their model.</w:t>
+      </w:r>
+    </w:p>
+    <w:p>
+      <w:pPr>
+        <w:pStyle w:val="ListParagraph"/>
+        <w:jc w:val="both"/>
+      </w:pPr>
+    </w:p>
+    <w:p>
+      <w:pPr>
+        <w:pStyle w:val="ListParagraph"/>
+        <w:jc w:val="both"/>
+        <w:rPr>
+          <w:b/>
+          <w:bCs/>
+        </w:rPr>
+      </w:pPr>
+      <w:r>
+        <w:rPr>
+          <w:b/>
+          <w:bCs/>
+        </w:rPr>
+        <w:t>Goal-based Agent</w:t>
+      </w:r>
+    </w:p>
+    <w:p>
+      <w:pPr>
+        <w:pStyle w:val="ListParagraph"/>
+        <w:jc w:val="both"/>
+      </w:pPr>
+      <w:r>
+        <w:t>an intelligent agent that makes decisions based on a specific goal or set of goals it is trying to achieve. These goals are predefined and guide the agent’s behavior.</w:t>
+      </w:r>
+    </w:p>
+    <w:p>
+      <w:pPr>
+        <w:pStyle w:val="ListParagraph"/>
+        <w:jc w:val="both"/>
+      </w:pPr>
+    </w:p>
+    <w:p>
+      <w:pPr>
+        <w:pStyle w:val="ListParagraph"/>
+        <w:numPr>
+          <w:ilvl w:val="0"/>
+          <w:numId w:val="2"/>
+        </w:numPr>
+        <w:jc w:val="both"/>
+      </w:pPr>
+      <w:r>
+        <w:t>The agent starts with a clear goal or set of goals.</w:t>
+      </w:r>
+    </w:p>
+    <w:p>
+      <w:pPr>
+        <w:pStyle w:val="ListParagraph"/>
+        <w:numPr>
+          <w:ilvl w:val="0"/>
+          <w:numId w:val="2"/>
+        </w:numPr>
+        <w:jc w:val="both"/>
+      </w:pPr>
+      <w:r>
+        <w:t>It then perceives its environment through sensors.</w:t>
+      </w:r>
+    </w:p>
+    <w:p>
+      <w:pPr>
+        <w:pStyle w:val="ListParagraph"/>
+        <w:numPr>
+          <w:ilvl w:val="0"/>
+          <w:numId w:val="2"/>
+        </w:numPr>
+        <w:jc w:val="both"/>
+      </w:pPr>
+      <w:r>
+        <w:t>Based on these perceptions and its goals, the agent decides on the best action to take to achieve its goals.</w:t>
+      </w:r>
+    </w:p>
+    <w:p>
+      <w:pPr>
+        <w:pStyle w:val="ListParagraph"/>
+        <w:numPr>
+          <w:ilvl w:val="0"/>
+          <w:numId w:val="2"/>
+        </w:numPr>
+        <w:jc w:val="both"/>
+      </w:pPr>
+      <w:r>
+        <w:t>The agent then performs the selected action, influencing the state of the world.</w:t>
+      </w:r>
+    </w:p>
+    <w:p>
+      <w:pPr>
+        <w:pStyle w:val="ListParagraph"/>
+        <w:numPr>
+          <w:ilvl w:val="0"/>
+          <w:numId w:val="2"/>
+        </w:numPr>
+        <w:jc w:val="both"/>
+      </w:pPr>
+      <w:r>
+        <w:t>The cycle repeats, with the agent continually making decisions based on its current perceptions and its goals.</w:t>
+      </w:r>
+    </w:p>
+    <w:p>
+      <w:pPr>
+        <w:pStyle w:val="ListParagraph"/>
+        <w:ind w:left="1080"/>
+        <w:jc w:val="both"/>
+      </w:pPr>
+    </w:p>
+    <w:p>
+      <w:pPr>
+        <w:pStyle w:val="ListParagraph"/>
+        <w:jc w:val="both"/>
+      </w:pPr>
+      <w:r>
+        <w:t>In essence, a goal-based agent uses its goals to guide its decision-making process. This is in contrast to a simple reflex agent, which makes decisions based solely on its current perceptions without considering any long-term goals. Goal-based agents are often used in environments where strategic planning is required. They can handle complex tasks more effectively than simple reflex agents, but they require more computational resources due to the need to consider their goals in their decision-making process.</w:t>
+      </w:r>
+    </w:p>
+    <w:p>
+      <w:pPr>
+        <w:pStyle w:val="ListParagraph"/>
+        <w:jc w:val="both"/>
+      </w:pPr>
+    </w:p>
+    <w:p>
+      <w:pPr>
+        <w:pStyle w:val="ListParagraph"/>
+        <w:jc w:val="both"/>
+        <w:rPr>
+          <w:b/>
+          <w:bCs/>
+        </w:rPr>
+      </w:pPr>
+      <w:r>
+        <w:rPr>
+          <w:b/>
+          <w:bCs/>
+        </w:rPr>
+        <w:t>Utility-based Agent</w:t>
+      </w:r>
+    </w:p>
+    <w:p>
+      <w:pPr>
+        <w:pStyle w:val="ListParagraph"/>
+        <w:jc w:val="both"/>
+      </w:pPr>
+      <w:r>
+        <w:t>A</w:t>
+      </w:r>
+      <w:r>
+        <w:t>n intelligent agent that makes decisions based on a utility function it uses to evaluate the desirability of different states. The utility function assigns a numerical value to every state, representing the degree of satisfaction or “utility” that the agent gets from that state.</w:t>
+      </w:r>
+    </w:p>
+    <w:p>
+      <w:pPr>
+        <w:pStyle w:val="ListParagraph"/>
+        <w:jc w:val="both"/>
+      </w:pPr>
+    </w:p>
+    <w:p>
+      <w:pPr>
+        <w:pStyle w:val="ListParagraph"/>
+        <w:numPr>
+          <w:ilvl w:val="0"/>
+          <w:numId w:val="2"/>
+        </w:numPr>
+        <w:jc w:val="both"/>
+      </w:pPr>
+      <w:r>
+        <w:t>The agent starts with a utility function that quantifies its preferences over states.</w:t>
+      </w:r>
+    </w:p>
+    <w:p>
+      <w:pPr>
+        <w:pStyle w:val="ListParagraph"/>
+        <w:numPr>
+          <w:ilvl w:val="0"/>
+          <w:numId w:val="2"/>
+        </w:numPr>
+        <w:jc w:val="both"/>
+      </w:pPr>
+      <w:r>
+        <w:t>It then perceives its environment through sensors.</w:t>
+      </w:r>
+    </w:p>
+    <w:p>
+      <w:pPr>
+        <w:pStyle w:val="ListParagraph"/>
+        <w:numPr>
+          <w:ilvl w:val="0"/>
+          <w:numId w:val="2"/>
+        </w:numPr>
+        <w:jc w:val="both"/>
+      </w:pPr>
+      <w:r>
+        <w:t>Based on these perceptions and its utility function, the agent estimates the expected utility of the possible actions.</w:t>
+      </w:r>
+    </w:p>
+    <w:p>
+      <w:pPr>
+        <w:pStyle w:val="ListParagraph"/>
+        <w:numPr>
+          <w:ilvl w:val="0"/>
+          <w:numId w:val="2"/>
+        </w:numPr>
+        <w:jc w:val="both"/>
+      </w:pPr>
+      <w:r>
+        <w:t>The agent then selects the action that it believes will maximize its expected utility.</w:t>
+      </w:r>
+    </w:p>
+    <w:p>
+      <w:pPr>
+        <w:pStyle w:val="ListParagraph"/>
+        <w:numPr>
+          <w:ilvl w:val="0"/>
+          <w:numId w:val="2"/>
+        </w:numPr>
+        <w:jc w:val="both"/>
+      </w:pPr>
+      <w:r>
+        <w:t>The agent then performs the selected action, influencing the state of the world.</w:t>
+      </w:r>
+    </w:p>
+    <w:p>
+      <w:pPr>
+        <w:pStyle w:val="ListParagraph"/>
+        <w:numPr>
+          <w:ilvl w:val="0"/>
+          <w:numId w:val="2"/>
+        </w:numPr>
+        <w:jc w:val="both"/>
+      </w:pPr>
+      <w:r>
+        <w:t>The cycle repeats, with the agent continually making decisions based on its current perceptions and its utility function.</w:t>
+      </w:r>
+    </w:p>
+    <w:p>
+      <w:pPr>
+        <w:pStyle w:val="ListParagraph"/>
+        <w:ind w:left="1080"/>
+        <w:jc w:val="both"/>
+      </w:pPr>
+    </w:p>
+    <w:p>
+      <w:pPr>
+        <w:pStyle w:val="ListParagraph"/>
+        <w:jc w:val="both"/>
+      </w:pPr>
+      <w:r>
+        <w:t>In essence, a utility-based agent uses its utility function to guide its decision-making process. This is in contrast to a goal-based agent, which makes decisions based on a specific goal or set of goals it is trying to achieve. Utility-based agents are often used in environments where there are multiple possible desirable outcomes, and the agent needs to make trade-offs between these outcomes. They can handle complex tasks more effectively than goal-based agents, but they require more computational resources due to the need to compute expected utilities for their decision-making process.</w:t>
+      </w:r>
+    </w:p>
+    <w:p>
+      <w:pPr>
+        <w:pStyle w:val="ListParagraph"/>
+        <w:jc w:val="both"/>
+      </w:pPr>
+    </w:p>
+    <w:p>
+      <w:pPr>
+        <w:pStyle w:val="ListParagraph"/>
+        <w:jc w:val="both"/>
+        <w:rPr>
+          <w:b/>
+          <w:bCs/>
+        </w:rPr>
+      </w:pPr>
+      <w:r>
+        <w:rPr>
+          <w:b/>
+          <w:bCs/>
+        </w:rPr>
+        <w:t>Learning Agent</w:t>
+      </w:r>
+    </w:p>
+    <w:p>
+      <w:pPr>
+        <w:pStyle w:val="ListParagraph"/>
+        <w:jc w:val="both"/>
+      </w:pPr>
+      <w:r>
+        <w:t>A</w:t>
+      </w:r>
+      <w:r>
+        <w:t>n intelligent agent that improves its performance and adapts to new situations by learning from its experiences.</w:t>
+      </w:r>
+    </w:p>
+    <w:p>
+      <w:pPr>
+        <w:pStyle w:val="ListParagraph"/>
+        <w:jc w:val="both"/>
+      </w:pPr>
+    </w:p>
+    <w:p>
+      <w:pPr>
+        <w:pStyle w:val="ListParagraph"/>
+        <w:numPr>
+          <w:ilvl w:val="0"/>
+          <w:numId w:val="2"/>
+        </w:numPr>
+        <w:jc w:val="both"/>
+      </w:pPr>
+      <w:r>
+        <w:t>The agent starts by perceiving its environment through sensors.</w:t>
+      </w:r>
+    </w:p>
+    <w:p>
+      <w:pPr>
+        <w:pStyle w:val="ListParagraph"/>
+        <w:numPr>
+          <w:ilvl w:val="0"/>
+          <w:numId w:val="2"/>
+        </w:numPr>
+        <w:jc w:val="both"/>
+      </w:pPr>
+      <w:r>
+        <w:t>It then performs actions based on its current knowledge and receives feedback from the environment.</w:t>
+      </w:r>
+    </w:p>
+    <w:p>
+      <w:pPr>
+        <w:pStyle w:val="ListParagraph"/>
+        <w:numPr>
+          <w:ilvl w:val="0"/>
+          <w:numId w:val="2"/>
+        </w:numPr>
+        <w:jc w:val="both"/>
+      </w:pPr>
+      <w:r>
+        <w:t>The agent uses this feedback to update its knowledge or improve its behavior. This process is called learning.</w:t>
+      </w:r>
+    </w:p>
+    <w:p>
+      <w:pPr>
+        <w:pStyle w:val="ListParagraph"/>
+        <w:numPr>
+          <w:ilvl w:val="0"/>
+          <w:numId w:val="2"/>
+        </w:numPr>
+        <w:jc w:val="both"/>
+      </w:pPr>
+      <w:r>
+        <w:t>The updated knowledge is then used to make better decisions in the future.</w:t>
+      </w:r>
+    </w:p>
+    <w:p>
+      <w:pPr>
+        <w:pStyle w:val="ListParagraph"/>
+        <w:numPr>
+          <w:ilvl w:val="0"/>
+          <w:numId w:val="2"/>
+        </w:numPr>
+        <w:jc w:val="both"/>
+      </w:pPr>
+      <w:r>
+        <w:t>The cycle repeats, with the agent continually learning from its experiences and improving its performance.</w:t>
+      </w:r>
+    </w:p>
+    <w:p>
+      <w:pPr>
+        <w:pStyle w:val="ListParagraph"/>
+        <w:ind w:left="1080"/>
+        <w:jc w:val="both"/>
+      </w:pPr>
+    </w:p>
+    <w:p>
+      <w:pPr>
+        <w:pStyle w:val="ListParagraph"/>
+        <w:jc w:val="both"/>
+      </w:pPr>
+      <w:r>
+        <w:t>In essence, a learning agent has the ability to learn from its past actions and their outcomes, and adjust its future actions accordingly. This is in contrast to non-learning agents, which make decisions based on fixed rules or algorithms and do not change their behavior based on past experiences. Learning agents are often used in environments that are dynamic or unpredictable, where the ability to adapt to new situations is crucial. They can handle complex tasks more effectively than non-learning agents, but they require more computational resources due to the need to process and learn from their experiences.</w:t>
+      </w:r>
+    </w:p>
+    <w:p>
+      <w:pPr>
+        <w:pStyle w:val="ListParagraph"/>
+        <w:jc w:val="both"/>
+      </w:pPr>
+    </w:p>
+    <w:p>
+      <w:pPr>
+        <w:pStyle w:val="ListParagraph"/>
+        <w:numPr>
+          <w:ilvl w:val="0"/>
+          <w:numId w:val="1"/>
+        </w:numPr>
+        <w:jc w:val="both"/>
+      </w:pPr>
+      <w:r>
+        <w:rPr>
+          <w:b/>
+          <w:bCs/>
+        </w:rPr>
+        <w:t>Agent Functions vs Agent Programs:</w:t>
+      </w:r>
+      <w:r>
+        <w:t xml:space="preserve"> In the context of AI, an agent function is a mathematical function that maps a sequence of percepts (inputs from the environment) to actions. It describes the behavior of an agent by specifying the action the agent will take in response to any given sequence of percepts. An agent program, on the other hand, is the concrete implementation of the agent function. It’s the actual code or algorithm that runs on the agent’s hardware and produces the actions specified by the agent function. The agent program takes the current percept as input from the sensors and returns an action to the actuators.</w:t>
       </w:r>
     </w:p>
     <w:sectPr>
@@ -256,6 +793,119 @@
 <file path=word/numbering.xml><?xml version="1.0" encoding="utf-8"?>
 <w:numbering xmlns:wpc="http://schemas.microsoft.com/office/word/2010/wordprocessingCanvas" xmlns:cx="http://schemas.microsoft.com/office/drawing/2014/chartex" xmlns:cx1="http://schemas.microsoft.com/office/drawing/2015/9/8/chartex" xmlns:cx2="http://schemas.microsoft.com/office/drawing/2015/10/21/chartex" xmlns:cx3="http://schemas.microsoft.com/office/drawing/2016/5/9/chartex" xmlns:cx4="http://schemas.microsoft.com/office/drawing/2016/5/10/chartex" xmlns:cx5="http://schemas.microsoft.com/office/drawing/2016/5/11/chartex" xmlns:cx6="http://schemas.microsoft.com/office/drawing/2016/5/12/chartex" xmlns:cx7="http://schemas.microsoft.com/office/drawing/2016/5/13/chartex" xmlns:cx8="http://schemas.microsoft.com/office/drawing/2016/5/14/chartex" xmlns:mc="http://schemas.openxmlformats.org/markup-compatibility/2006" xmlns:aink="http://schemas.microsoft.com/office/drawing/2016/ink" xmlns:am3d="http://schemas.microsoft.com/office/drawing/2017/model3d" xmlns:o="urn:schemas-microsoft-com:office:office" xmlns:oel="http://schemas.microsoft.com/office/2019/extlst" xmlns:r="http://schemas.openxmlformats.org/officeDocument/2006/relationships" xmlns:m="http://schemas.openxmlformats.org/officeDocument/2006/math" xmlns:v="urn:schemas-microsoft-com:vml" xmlns:wp14="http://schemas.microsoft.com/office/word/2010/wordprocessingDrawing" xmlns:wp="http://schemas.openxmlformats.org/drawingml/2006/wordprocessingDrawing" xmlns:w10="urn:schemas-microsoft-com:office:word" xmlns:w="http://schemas.openxmlformats.org/wordprocessingml/2006/main" xmlns:w14="http://schemas.microsoft.com/office/word/2010/wordml" xmlns:w15="http://schemas.microsoft.com/office/word/2012/wordml" xmlns:w16cex="http://schemas.microsoft.com/office/word/2018/wordml/cex" xmlns:w16cid="http://schemas.microsoft.com/office/word/2016/wordml/cid" xmlns:w16="http://schemas.microsoft.com/office/word/2018/wordml" xmlns:w16du="http://schemas.microsoft.com/office/word/2023/wordml/word16du" xmlns:w16sdtdh="http://schemas.microsoft.com/office/word/2020/wordml/sdtdatahash" xmlns:w16se="http://schemas.microsoft.com/office/word/2015/wordml/symex" xmlns:wpg="http://schemas.microsoft.com/office/word/2010/wordprocessingGroup" xmlns:wpi="http://schemas.microsoft.com/office/word/2010/wordprocessingInk" xmlns:wne="http://schemas.microsoft.com/office/word/2006/wordml" xmlns:wps="http://schemas.microsoft.com/office/word/2010/wordprocessingShape" mc:Ignorable="w14 w15 w16se w16cid w16 w16cex w16sdtdh w16du wp14">
   <w:abstractNum w:abstractNumId="0" w15:restartNumberingAfterBreak="0">
+    <w:nsid w:val="37F8524A"/>
+    <w:multiLevelType w:val="hybridMultilevel"/>
+    <w:tmpl w:val="E78EECD2"/>
+    <w:lvl w:ilvl="0" w:tplc="77E04238">
+      <w:start w:val="9"/>
+      <w:numFmt w:val="bullet"/>
+      <w:lvlText w:val=""/>
+      <w:lvlJc w:val="left"/>
+      <w:pPr>
+        <w:ind w:left="1080" w:hanging="360"/>
+      </w:pPr>
+      <w:rPr>
+        <w:rFonts w:ascii="Symbol" w:eastAsiaTheme="minorHAnsi" w:hAnsi="Symbol" w:cs="Arial Unicode MS" w:hint="default"/>
+      </w:rPr>
+    </w:lvl>
+    <w:lvl w:ilvl="1" w:tplc="04090003" w:tentative="1">
+      <w:start w:val="1"/>
+      <w:numFmt w:val="bullet"/>
+      <w:lvlText w:val="o"/>
+      <w:lvlJc w:val="left"/>
+      <w:pPr>
+        <w:ind w:left="1800" w:hanging="360"/>
+      </w:pPr>
+      <w:rPr>
+        <w:rFonts w:ascii="Courier New" w:hAnsi="Courier New" w:cs="Courier New" w:hint="default"/>
+      </w:rPr>
+    </w:lvl>
+    <w:lvl w:ilvl="2" w:tplc="04090005" w:tentative="1">
+      <w:start w:val="1"/>
+      <w:numFmt w:val="bullet"/>
+      <w:lvlText w:val=""/>
+      <w:lvlJc w:val="left"/>
+      <w:pPr>
+        <w:ind w:left="2520" w:hanging="360"/>
+      </w:pPr>
+      <w:rPr>
+        <w:rFonts w:ascii="Wingdings" w:hAnsi="Wingdings" w:hint="default"/>
+      </w:rPr>
+    </w:lvl>
+    <w:lvl w:ilvl="3" w:tplc="04090001" w:tentative="1">
+      <w:start w:val="1"/>
+      <w:numFmt w:val="bullet"/>
+      <w:lvlText w:val=""/>
+      <w:lvlJc w:val="left"/>
+      <w:pPr>
+        <w:ind w:left="3240" w:hanging="360"/>
+      </w:pPr>
+      <w:rPr>
+        <w:rFonts w:ascii="Symbol" w:hAnsi="Symbol" w:hint="default"/>
+      </w:rPr>
+    </w:lvl>
+    <w:lvl w:ilvl="4" w:tplc="04090003" w:tentative="1">
+      <w:start w:val="1"/>
+      <w:numFmt w:val="bullet"/>
+      <w:lvlText w:val="o"/>
+      <w:lvlJc w:val="left"/>
+      <w:pPr>
+        <w:ind w:left="3960" w:hanging="360"/>
+      </w:pPr>
+      <w:rPr>
+        <w:rFonts w:ascii="Courier New" w:hAnsi="Courier New" w:cs="Courier New" w:hint="default"/>
+      </w:rPr>
+    </w:lvl>
+    <w:lvl w:ilvl="5" w:tplc="04090005" w:tentative="1">
+      <w:start w:val="1"/>
+      <w:numFmt w:val="bullet"/>
+      <w:lvlText w:val=""/>
+      <w:lvlJc w:val="left"/>
+      <w:pPr>
+        <w:ind w:left="4680" w:hanging="360"/>
+      </w:pPr>
+      <w:rPr>
+        <w:rFonts w:ascii="Wingdings" w:hAnsi="Wingdings" w:hint="default"/>
+      </w:rPr>
+    </w:lvl>
+    <w:lvl w:ilvl="6" w:tplc="04090001" w:tentative="1">
+      <w:start w:val="1"/>
+      <w:numFmt w:val="bullet"/>
+      <w:lvlText w:val=""/>
+      <w:lvlJc w:val="left"/>
+      <w:pPr>
+        <w:ind w:left="5400" w:hanging="360"/>
+      </w:pPr>
+      <w:rPr>
+        <w:rFonts w:ascii="Symbol" w:hAnsi="Symbol" w:hint="default"/>
+      </w:rPr>
+    </w:lvl>
+    <w:lvl w:ilvl="7" w:tplc="04090003" w:tentative="1">
+      <w:start w:val="1"/>
+      <w:numFmt w:val="bullet"/>
+      <w:lvlText w:val="o"/>
+      <w:lvlJc w:val="left"/>
+      <w:pPr>
+        <w:ind w:left="6120" w:hanging="360"/>
+      </w:pPr>
+      <w:rPr>
+        <w:rFonts w:ascii="Courier New" w:hAnsi="Courier New" w:cs="Courier New" w:hint="default"/>
+      </w:rPr>
+    </w:lvl>
+    <w:lvl w:ilvl="8" w:tplc="04090005" w:tentative="1">
+      <w:start w:val="1"/>
+      <w:numFmt w:val="bullet"/>
+      <w:lvlText w:val=""/>
+      <w:lvlJc w:val="left"/>
+      <w:pPr>
+        <w:ind w:left="6840" w:hanging="360"/>
+      </w:pPr>
+      <w:rPr>
+        <w:rFonts w:ascii="Wingdings" w:hAnsi="Wingdings" w:hint="default"/>
+      </w:rPr>
+    </w:lvl>
+  </w:abstractNum>
+  <w:abstractNum w:abstractNumId="1" w15:restartNumberingAfterBreak="0">
     <w:nsid w:val="762E1D7B"/>
     <w:multiLevelType w:val="hybridMultilevel"/>
     <w:tmpl w:val="5D502A1A"/>
@@ -345,6 +995,9 @@
     </w:lvl>
   </w:abstractNum>
   <w:num w:numId="1" w16cid:durableId="147215049">
+    <w:abstractNumId w:val="1"/>
+  </w:num>
+  <w:num w:numId="2" w16cid:durableId="734282921">
     <w:abstractNumId w:val="0"/>
   </w:num>
 </w:numbering>

</xml_diff>

<commit_message>
Completed questions to some extent
</commit_message>
<xml_diff>
--- a/Assignment_2.docx
+++ b/Assignment_2.docx
@@ -526,10 +526,7 @@
         <w:jc w:val="both"/>
       </w:pPr>
       <w:r>
-        <w:t>A</w:t>
-      </w:r>
-      <w:r>
-        <w:t>n intelligent agent that makes decisions based on a utility function it uses to evaluate the desirability of different states. The utility function assigns a numerical value to every state, representing the degree of satisfaction or “utility” that the agent gets from that state.</w:t>
+        <w:t>An intelligent agent that makes decisions based on a utility function it uses to evaluate the desirability of different states. The utility function assigns a numerical value to every state, representing the degree of satisfaction or “utility” that the agent gets from that state.</w:t>
       </w:r>
     </w:p>
     <w:p>
@@ -661,10 +658,7 @@
         <w:jc w:val="both"/>
       </w:pPr>
       <w:r>
-        <w:t>A</w:t>
-      </w:r>
-      <w:r>
-        <w:t>n intelligent agent that improves its performance and adapts to new situations by learning from its experiences.</w:t>
+        <w:t>An intelligent agent that improves its performance and adapts to new situations by learning from its experiences.</w:t>
       </w:r>
     </w:p>
     <w:p>
@@ -774,10 +768,1366 @@
           <w:b/>
           <w:bCs/>
         </w:rPr>
+        <w:t xml:space="preserve">a) </w:t>
+      </w:r>
+    </w:p>
+    <w:p>
+      <w:pPr>
+        <w:pStyle w:val="ListParagraph"/>
+        <w:jc w:val="both"/>
+      </w:pPr>
+      <w:r>
+        <w:rPr>
+          <w:b/>
+          <w:bCs/>
+        </w:rPr>
         <w:t>Agent Functions vs Agent Programs:</w:t>
       </w:r>
       <w:r>
         <w:t xml:space="preserve"> In the context of AI, an agent function is a mathematical function that maps a sequence of percepts (inputs from the environment) to actions. It describes the behavior of an agent by specifying the action the agent will take in response to any given sequence of percepts. An agent program, on the other hand, is the concrete implementation of the agent function. It’s the actual code or algorithm that runs on the agent’s hardware and produces the actions specified by the agent function. The agent program takes the current percept as input from the sensors and returns an action to the actuators.</w:t>
+      </w:r>
+    </w:p>
+    <w:p>
+      <w:pPr>
+        <w:pStyle w:val="ListParagraph"/>
+        <w:jc w:val="both"/>
+      </w:pPr>
+    </w:p>
+    <w:p>
+      <w:pPr>
+        <w:pStyle w:val="ListParagraph"/>
+        <w:jc w:val="both"/>
+      </w:pPr>
+      <w:r>
+        <w:rPr>
+          <w:b/>
+          <w:bCs/>
+        </w:rPr>
+        <w:t>Multiple Agent Programs for a Given Agent Function:</w:t>
+      </w:r>
+      <w:r>
+        <w:t xml:space="preserve"> Yes, there can be more than one agent program that implements a given agent function. This is because the agent function only specifies what action to take, not how to decide on that action. The “how” is determined by the agent program, and there can be many different algorithms or methods to arrive at the same decision. For example, consider a simple agent function for a vacuum cleaner robot that specifies the robot should clean when it senses dirt and move to a new location when it doesn’t. This agent function could be implemented by an agent program that uses a random algorithm to decide where to move next, or by a different agent program that uses a more complex algorithm to predict the dirtiest areas and move there. Both programs would be implementing the same agent function (clean when dirty, move when not), but they would be doing so in different ways.</w:t>
+      </w:r>
+    </w:p>
+    <w:p>
+      <w:pPr>
+        <w:pStyle w:val="ListParagraph"/>
+        <w:jc w:val="both"/>
+      </w:pPr>
+    </w:p>
+    <w:p>
+      <w:pPr>
+        <w:pStyle w:val="ListParagraph"/>
+        <w:jc w:val="both"/>
+        <w:rPr>
+          <w:b/>
+          <w:bCs/>
+        </w:rPr>
+      </w:pPr>
+      <w:r>
+        <w:rPr>
+          <w:b/>
+          <w:bCs/>
+        </w:rPr>
+        <w:t xml:space="preserve">b) </w:t>
+      </w:r>
+    </w:p>
+    <w:p>
+      <w:pPr>
+        <w:pStyle w:val="ListParagraph"/>
+        <w:jc w:val="both"/>
+      </w:pPr>
+      <w:r>
+        <w:t>T</w:t>
+      </w:r>
+      <w:r>
+        <w:t>heoretically, any agent function that can be mathematically defined should be implementable by an agent program, given enough computational resources and an appropriate programming language. However, in practice, there may be limitations due to factors such as:</w:t>
+      </w:r>
+    </w:p>
+    <w:p>
+      <w:pPr>
+        <w:pStyle w:val="ListParagraph"/>
+        <w:jc w:val="both"/>
+      </w:pPr>
+    </w:p>
+    <w:p>
+      <w:pPr>
+        <w:pStyle w:val="ListParagraph"/>
+        <w:jc w:val="both"/>
+      </w:pPr>
+      <w:r>
+        <w:rPr>
+          <w:b/>
+          <w:bCs/>
+        </w:rPr>
+        <w:t>Computational Complexity:</w:t>
+      </w:r>
+      <w:r>
+        <w:t xml:space="preserve"> Some agent functions may require an amount of computation that is not feasible with current technology. For example, an agent function that requires solving an NP-hard problem in real-time may not be implementable in practice.</w:t>
+      </w:r>
+    </w:p>
+    <w:p>
+      <w:pPr>
+        <w:pStyle w:val="ListParagraph"/>
+        <w:jc w:val="both"/>
+      </w:pPr>
+      <w:r>
+        <w:rPr>
+          <w:b/>
+          <w:bCs/>
+        </w:rPr>
+        <w:t>Incomplete or Uncertain Information:</w:t>
+      </w:r>
+      <w:r>
+        <w:t xml:space="preserve"> Some agent functions may assume that the agent has complete and certain information about the state of the world, which is rarely the case in real-world environments. Implementing such an agent function would require making approximations or using heuristics, which may result in an agent program that does not perfectly match the agent function.</w:t>
+      </w:r>
+    </w:p>
+    <w:p>
+      <w:pPr>
+        <w:pStyle w:val="ListParagraph"/>
+        <w:jc w:val="both"/>
+      </w:pPr>
+      <w:r>
+        <w:rPr>
+          <w:b/>
+          <w:bCs/>
+        </w:rPr>
+        <w:t>Non-Deterministic or Stochastic Environments:</w:t>
+      </w:r>
+      <w:r>
+        <w:t xml:space="preserve"> Some agent functions may not be implementable if the environment is non-deterministic or stochastic, and the function does not account for this. In such cases, the agent program would need to incorporate mechanisms for handling uncertainty, which the agent function may not specify.</w:t>
+      </w:r>
+    </w:p>
+    <w:p>
+      <w:pPr>
+        <w:pStyle w:val="ListParagraph"/>
+        <w:jc w:val="both"/>
+      </w:pPr>
+    </w:p>
+    <w:p>
+      <w:pPr>
+        <w:pStyle w:val="ListParagraph"/>
+        <w:jc w:val="both"/>
+        <w:rPr>
+          <w:b/>
+          <w:bCs/>
+        </w:rPr>
+      </w:pPr>
+      <w:r>
+        <w:rPr>
+          <w:b/>
+          <w:bCs/>
+        </w:rPr>
+        <w:t>c)</w:t>
+      </w:r>
+    </w:p>
+    <w:p>
+      <w:pPr>
+        <w:pStyle w:val="ListParagraph"/>
+        <w:jc w:val="both"/>
+      </w:pPr>
+      <w:r>
+        <w:t>Yes, given a fixed machine architecture, each agent program implements exactly one agent function. This is because an agent program is a specific implementation of an agent function, and it operates within the constraints of the machine architecture it’s implemented on.</w:t>
+      </w:r>
+    </w:p>
+    <w:p>
+      <w:pPr>
+        <w:pStyle w:val="ListParagraph"/>
+        <w:jc w:val="both"/>
+      </w:pPr>
+      <w:r>
+        <w:t>However, it’s important to note that while each agent program implements one agent function, the same agent function could potentially be implemented by multiple different agent programs. This is because there can be different ways (i.e., different sets of instructions or algorithms) to achieve the same functionality (i.e., the same mapping from percepts to actions).</w:t>
+      </w:r>
+    </w:p>
+    <w:p>
+      <w:pPr>
+        <w:pStyle w:val="ListParagraph"/>
+        <w:jc w:val="both"/>
+      </w:pPr>
+      <w:r>
+        <w:t>For example, consider a simple agent function for a chess-playing AI that specifies the agent should always move its queen if possible. This agent function could be implemented by one agent program that scans the board from top to bottom looking for a possible queen move, or by a different agent program that scans the board from bottom to top. Both programs would be implementing the same agent function, but they would be doing so using different algorithms.</w:t>
+      </w:r>
+    </w:p>
+    <w:p>
+      <w:pPr>
+        <w:pStyle w:val="ListParagraph"/>
+        <w:jc w:val="both"/>
+      </w:pPr>
+    </w:p>
+    <w:p>
+      <w:pPr>
+        <w:pStyle w:val="ListParagraph"/>
+        <w:jc w:val="both"/>
+        <w:rPr>
+          <w:b/>
+          <w:bCs/>
+        </w:rPr>
+      </w:pPr>
+      <w:r>
+        <w:rPr>
+          <w:b/>
+          <w:bCs/>
+        </w:rPr>
+        <w:t>d)</w:t>
+      </w:r>
+    </w:p>
+    <w:p>
+      <w:pPr>
+        <w:pStyle w:val="ListParagraph"/>
+        <w:jc w:val="both"/>
+      </w:pPr>
+      <w:r>
+        <w:t>The number of different possible agent programs depends on the number of bits of storage available. In a machine architecture with n bits of storage, each bit can be in one of two states (0 or 1). Therefore, the total number of different possible states, or different possible agent programs, is given by 2^n.</w:t>
+      </w:r>
+    </w:p>
+    <w:p>
+      <w:pPr>
+        <w:pStyle w:val="ListParagraph"/>
+        <w:jc w:val="both"/>
+      </w:pPr>
+      <w:r>
+        <w:t>This is because each bit doubles the number of possible states. For example, with 1 bit of storage, there are 2 possible states (0 or 1). With 2 bits, there are 4 possible states (00, 01, 10, or 11), and so on. So, with n bits, there are 2^n possible states.</w:t>
+      </w:r>
+    </w:p>
+    <w:p>
+      <w:pPr>
+        <w:pStyle w:val="ListParagraph"/>
+        <w:jc w:val="both"/>
+      </w:pPr>
+      <w:r>
+        <w:t>However, it’s important to note that not all of these states may correspond to valid or meaningful agent programs, depending on the specifics of the programming language and the machine architecture.</w:t>
+      </w:r>
+    </w:p>
+    <w:p>
+      <w:pPr>
+        <w:pStyle w:val="ListParagraph"/>
+        <w:jc w:val="both"/>
+      </w:pPr>
+    </w:p>
+    <w:p>
+      <w:pPr>
+        <w:pStyle w:val="ListParagraph"/>
+        <w:jc w:val="both"/>
+        <w:rPr>
+          <w:b/>
+          <w:bCs/>
+        </w:rPr>
+      </w:pPr>
+      <w:r>
+        <w:rPr>
+          <w:b/>
+          <w:bCs/>
+        </w:rPr>
+        <w:t>e)</w:t>
+      </w:r>
+    </w:p>
+    <w:p>
+      <w:pPr>
+        <w:pStyle w:val="ListParagraph"/>
+        <w:jc w:val="both"/>
+      </w:pPr>
+      <w:r>
+        <w:t>No, speeding up the machine by a factor of two does not change the agent function. The agent function is an abstract concept that defines the behavior of the agent, mapping sequences of percepts to actions. It is independent of the specific machine or the speed at which the machine operates.</w:t>
+      </w:r>
+    </w:p>
+    <w:p>
+      <w:pPr>
+        <w:pStyle w:val="ListParagraph"/>
+        <w:jc w:val="both"/>
+      </w:pPr>
+      <w:r>
+        <w:t>While a faster machine might allow the agent program to execute more quickly, the fundamental behavior of the agent — the way it responds to a given sequence of percepts — remains the same. Therefore, the agent function does not change.</w:t>
+      </w:r>
+    </w:p>
+    <w:p>
+      <w:pPr>
+        <w:pStyle w:val="ListParagraph"/>
+        <w:jc w:val="both"/>
+      </w:pPr>
+    </w:p>
+    <w:p>
+      <w:pPr>
+        <w:pStyle w:val="ListParagraph"/>
+        <w:jc w:val="both"/>
+      </w:pPr>
+      <w:r>
+        <w:t>It’s important to note that while the agent function remains the same, the performance of the agent might improve with a faster machine, especially in time-sensitive environments. For example, in a real-time game, an agent running on a faster machine might be able to respond more quickly to changes in the game environment, potentially leading to better performance. But again, this is a change in performance, not a change in the agent function.</w:t>
+      </w:r>
+    </w:p>
+    <w:p>
+      <w:pPr>
+        <w:pStyle w:val="ListParagraph"/>
+        <w:jc w:val="both"/>
+      </w:pPr>
+    </w:p>
+    <w:p>
+      <w:pPr>
+        <w:pStyle w:val="ListParagraph"/>
+        <w:numPr>
+          <w:ilvl w:val="0"/>
+          <w:numId w:val="1"/>
+        </w:numPr>
+        <w:jc w:val="both"/>
+      </w:pPr>
+      <w:r>
+        <w:t>goal formulation is the process of defining the specific outcomes or states that an agent is trying to achieve. It sets the “destination” for the agent.</w:t>
+      </w:r>
+    </w:p>
+    <w:p>
+      <w:pPr>
+        <w:pStyle w:val="ListParagraph"/>
+        <w:jc w:val="both"/>
+      </w:pPr>
+      <w:r>
+        <w:t>On the other hand, problem formulation is the process of deciding how the agent should get to that destination. It involves defining the problem the agent needs to solve in order to achieve its goal, including the actions the agent can take, the states it can be in, and the transition model of moving from one state to another.</w:t>
+      </w:r>
+    </w:p>
+    <w:p>
+      <w:pPr>
+        <w:pStyle w:val="ListParagraph"/>
+        <w:jc w:val="both"/>
+      </w:pPr>
+      <w:r>
+        <w:t xml:space="preserve">The reason problem formulation must follow goal formulation is because the problem an agent needs to solve is inherently dependent on the goal it is trying to achieve. In other words, </w:t>
+      </w:r>
+      <w:r>
+        <w:t>we</w:t>
+      </w:r>
+      <w:r>
+        <w:t xml:space="preserve"> need to know the destination before </w:t>
+      </w:r>
+      <w:r>
+        <w:t>we</w:t>
+      </w:r>
+      <w:r>
+        <w:t xml:space="preserve"> can plan the route.</w:t>
+      </w:r>
+    </w:p>
+    <w:p>
+      <w:pPr>
+        <w:pStyle w:val="ListParagraph"/>
+        <w:jc w:val="both"/>
+      </w:pPr>
+      <w:r>
+        <w:t>For example, if the goal is to win a game of chess, the problem might be formulated as finding the sequence of moves that leads to the opponent’s king being checkmated. If the goal changes to drawing the game instead, the problem would need to be reformulated accordingly.</w:t>
+      </w:r>
+    </w:p>
+    <w:p>
+      <w:pPr>
+        <w:pStyle w:val="ListParagraph"/>
+        <w:jc w:val="both"/>
+      </w:pPr>
+      <w:r>
+        <w:t xml:space="preserve">By formulating the goal first, </w:t>
+      </w:r>
+      <w:r>
+        <w:t>we</w:t>
+      </w:r>
+      <w:r>
+        <w:t xml:space="preserve"> ensure that the problem </w:t>
+      </w:r>
+      <w:r>
+        <w:t>we</w:t>
+      </w:r>
+      <w:r>
+        <w:t xml:space="preserve"> define is relevant and directly tied to what </w:t>
+      </w:r>
+      <w:r>
+        <w:t>we</w:t>
+      </w:r>
+      <w:r>
+        <w:t>’re trying to achieve. This makes the problem-solving process more efficient and goal-oriented.</w:t>
+      </w:r>
+    </w:p>
+    <w:p>
+      <w:pPr>
+        <w:pStyle w:val="ListParagraph"/>
+        <w:jc w:val="both"/>
+      </w:pPr>
+    </w:p>
+    <w:p>
+      <w:pPr>
+        <w:pStyle w:val="ListParagraph"/>
+        <w:numPr>
+          <w:ilvl w:val="0"/>
+          <w:numId w:val="1"/>
+        </w:numPr>
+        <w:jc w:val="both"/>
+        <w:rPr>
+          <w:b/>
+          <w:bCs/>
+        </w:rPr>
+      </w:pPr>
+      <w:r>
+        <w:rPr>
+          <w:b/>
+          <w:bCs/>
+        </w:rPr>
+        <w:t>a)</w:t>
+      </w:r>
+    </w:p>
+    <w:p>
+      <w:pPr>
+        <w:pStyle w:val="ListParagraph"/>
+        <w:jc w:val="both"/>
+      </w:pPr>
+      <w:r>
+        <w:t>function GENERAL-</w:t>
+      </w:r>
+      <w:proofErr w:type="gramStart"/>
+      <w:r>
+        <w:t>SEARCH(</w:t>
+      </w:r>
+      <w:proofErr w:type="gramEnd"/>
+      <w:r>
+        <w:t>problem, ORDERING-FUNCTION)</w:t>
+      </w:r>
+    </w:p>
+    <w:p>
+      <w:pPr>
+        <w:pStyle w:val="ListParagraph"/>
+        <w:jc w:val="both"/>
+      </w:pPr>
+      <w:r>
+        <w:t xml:space="preserve">    initialize the search tree using the initial state of problem</w:t>
+      </w:r>
+    </w:p>
+    <w:p>
+      <w:pPr>
+        <w:pStyle w:val="ListParagraph"/>
+        <w:jc w:val="both"/>
+      </w:pPr>
+      <w:r>
+        <w:t xml:space="preserve">    loop do</w:t>
+      </w:r>
+    </w:p>
+    <w:p>
+      <w:pPr>
+        <w:pStyle w:val="ListParagraph"/>
+        <w:jc w:val="both"/>
+      </w:pPr>
+      <w:r>
+        <w:t xml:space="preserve">        if there are no candidates for expansion then return failure</w:t>
+      </w:r>
+    </w:p>
+    <w:p>
+      <w:pPr>
+        <w:pStyle w:val="ListParagraph"/>
+        <w:jc w:val="both"/>
+      </w:pPr>
+      <w:r>
+        <w:t xml:space="preserve">        choose a leaf node for expansion according to ORDERING-FUNCTION</w:t>
+      </w:r>
+    </w:p>
+    <w:p>
+      <w:pPr>
+        <w:pStyle w:val="ListParagraph"/>
+        <w:jc w:val="both"/>
+      </w:pPr>
+      <w:r>
+        <w:t xml:space="preserve">        if the node contains a goal </w:t>
+      </w:r>
+      <w:proofErr w:type="gramStart"/>
+      <w:r>
+        <w:t>state</w:t>
+      </w:r>
+      <w:proofErr w:type="gramEnd"/>
+      <w:r>
+        <w:t xml:space="preserve"> then return the corresponding solution</w:t>
+      </w:r>
+    </w:p>
+    <w:p>
+      <w:pPr>
+        <w:pStyle w:val="ListParagraph"/>
+        <w:jc w:val="both"/>
+      </w:pPr>
+      <w:r>
+        <w:t xml:space="preserve">        else expand the node and add the resulting nodes to the search tree</w:t>
+      </w:r>
+    </w:p>
+    <w:p>
+      <w:pPr>
+        <w:pStyle w:val="ListParagraph"/>
+        <w:jc w:val="both"/>
+      </w:pPr>
+      <w:r>
+        <w:t xml:space="preserve">    end loop</w:t>
+      </w:r>
+    </w:p>
+    <w:p>
+      <w:pPr>
+        <w:pStyle w:val="ListParagraph"/>
+        <w:jc w:val="both"/>
+      </w:pPr>
+      <w:r>
+        <w:t>end function</w:t>
+      </w:r>
+    </w:p>
+    <w:p>
+      <w:pPr>
+        <w:pStyle w:val="ListParagraph"/>
+        <w:jc w:val="both"/>
+      </w:pPr>
+    </w:p>
+    <w:p>
+      <w:pPr>
+        <w:pStyle w:val="ListParagraph"/>
+        <w:jc w:val="both"/>
+      </w:pPr>
+      <w:r>
+        <w:t>In this version of the algorithm, the goal test is applied to a node as soon as it is chosen for expansion, before its children are generated. If the node contains a goal state, the algorithm returns the corresponding solution immediately, without generating any further nodes. This ensures that the algorithm recognizes a solution as soon as it is found, regardless of the ordering function.</w:t>
+      </w:r>
+    </w:p>
+    <w:p>
+      <w:pPr>
+        <w:pStyle w:val="ListParagraph"/>
+        <w:jc w:val="both"/>
+      </w:pPr>
+    </w:p>
+    <w:p>
+      <w:pPr>
+        <w:pStyle w:val="ListParagraph"/>
+        <w:jc w:val="both"/>
+        <w:rPr>
+          <w:b/>
+          <w:bCs/>
+        </w:rPr>
+      </w:pPr>
+      <w:r>
+        <w:rPr>
+          <w:b/>
+          <w:bCs/>
+        </w:rPr>
+        <w:t>b)</w:t>
+      </w:r>
+    </w:p>
+    <w:p>
+      <w:pPr>
+        <w:pStyle w:val="ListParagraph"/>
+        <w:jc w:val="both"/>
+      </w:pPr>
+      <w:r>
+        <w:t>the GENERAL-SEARCH algorithm can be used unchanged to test each node as soon as it is generated and stop immediately if it has found a goal. This can be achieved by providing an appropriate ordering function.</w:t>
+      </w:r>
+    </w:p>
+    <w:p>
+      <w:pPr>
+        <w:pStyle w:val="ListParagraph"/>
+        <w:jc w:val="both"/>
+      </w:pPr>
+    </w:p>
+    <w:p>
+      <w:pPr>
+        <w:pStyle w:val="ListParagraph"/>
+        <w:jc w:val="both"/>
+      </w:pPr>
+      <w:r>
+        <w:t>The ordering function determines the order in which nodes are selected for expansion. If we want to test each node as soon as it is generated, we can design an ordering function that always places the most recently generated node at the front of the queue.</w:t>
+      </w:r>
+    </w:p>
+    <w:p>
+      <w:pPr>
+        <w:pStyle w:val="ListParagraph"/>
+        <w:jc w:val="both"/>
+      </w:pPr>
+      <w:r>
+        <w:t>Here’s a high-level description of such an ordering function:</w:t>
+      </w:r>
+    </w:p>
+    <w:p>
+      <w:pPr>
+        <w:pStyle w:val="ListParagraph"/>
+        <w:jc w:val="both"/>
+      </w:pPr>
+    </w:p>
+    <w:p>
+      <w:pPr>
+        <w:pStyle w:val="ListParagraph"/>
+        <w:jc w:val="both"/>
+      </w:pPr>
+      <w:r>
+        <w:t>function ORDERING-</w:t>
+      </w:r>
+      <w:proofErr w:type="gramStart"/>
+      <w:r>
+        <w:t>FUNCTION(</w:t>
+      </w:r>
+      <w:proofErr w:type="gramEnd"/>
+      <w:r>
+        <w:t>nodes)</w:t>
+      </w:r>
+    </w:p>
+    <w:p>
+      <w:pPr>
+        <w:pStyle w:val="ListParagraph"/>
+        <w:jc w:val="both"/>
+      </w:pPr>
+      <w:r>
+        <w:t xml:space="preserve">    return reverse(</w:t>
+      </w:r>
+      <w:proofErr w:type="gramStart"/>
+      <w:r>
+        <w:t>nodes)  #</w:t>
+      </w:r>
+      <w:proofErr w:type="gramEnd"/>
+      <w:r>
+        <w:t xml:space="preserve"> Reverse the list of nodes so that the most recently generated node is first</w:t>
+      </w:r>
+    </w:p>
+    <w:p>
+      <w:pPr>
+        <w:pStyle w:val="ListParagraph"/>
+        <w:jc w:val="both"/>
+      </w:pPr>
+      <w:r>
+        <w:t>end function</w:t>
+      </w:r>
+    </w:p>
+    <w:p>
+      <w:pPr>
+        <w:pStyle w:val="ListParagraph"/>
+        <w:jc w:val="both"/>
+      </w:pPr>
+    </w:p>
+    <w:p>
+      <w:pPr>
+        <w:pStyle w:val="ListParagraph"/>
+        <w:jc w:val="both"/>
+      </w:pPr>
+      <w:r>
+        <w:t>With this ordering function, the GENERAL-SEARCH algorithm will always select the most recently generated node for expansion. If this node contains a goal state, the algorithm will recognize it immediately and stop, because the goal test is applied to a node as soon as it is selected for expansion.</w:t>
+      </w:r>
+    </w:p>
+    <w:p>
+      <w:pPr>
+        <w:pStyle w:val="ListParagraph"/>
+        <w:jc w:val="both"/>
+      </w:pPr>
+    </w:p>
+    <w:p>
+      <w:pPr>
+        <w:pStyle w:val="ListParagraph"/>
+        <w:numPr>
+          <w:ilvl w:val="0"/>
+          <w:numId w:val="1"/>
+        </w:numPr>
+        <w:jc w:val="both"/>
+      </w:pPr>
+      <w:r>
+        <w:t>Iterative Deepening Search (IDS) is a state space/graph search strategy in which a depth-limited version of depth-first search is run repeatedly with increasing depth limits until the goal is found. IDS is optimal like breadth-first search, but uses much less memory.</w:t>
+      </w:r>
+    </w:p>
+    <w:p>
+      <w:pPr>
+        <w:pStyle w:val="ListParagraph"/>
+        <w:jc w:val="both"/>
+      </w:pPr>
+      <w:r>
+        <w:t>However, there are certain scenarios where IDS can perform worse than a simple Depth-First Search (DFS). One such scenario is when the search space has a high branching factor and the solution is located at a deep level.</w:t>
+      </w:r>
+    </w:p>
+    <w:p>
+      <w:pPr>
+        <w:pStyle w:val="ListParagraph"/>
+        <w:jc w:val="both"/>
+      </w:pPr>
+      <w:r>
+        <w:t>Consider a tree where each node has b children and the solution is at depth d. In this case, DFS would take O(</w:t>
+      </w:r>
+      <w:proofErr w:type="spellStart"/>
+      <w:r>
+        <w:t>b^d</w:t>
+      </w:r>
+      <w:proofErr w:type="spellEnd"/>
+      <w:r>
+        <w:t xml:space="preserve">) time as it would have to explore all nodes up to depth d. On the other hand, IDS would take </w:t>
+      </w:r>
+      <w:proofErr w:type="gramStart"/>
+      <w:r>
+        <w:t>O(</w:t>
+      </w:r>
+      <w:proofErr w:type="gramEnd"/>
+      <w:r>
+        <w:t xml:space="preserve">b^1 + b^2 + b^3 + ... + </w:t>
+      </w:r>
+      <w:proofErr w:type="spellStart"/>
+      <w:r>
+        <w:t>b^d</w:t>
+      </w:r>
+      <w:proofErr w:type="spellEnd"/>
+      <w:r>
+        <w:t>) time, as it explores nodes at depth 1, then depth 2, and so on until it reaches depth d. This can be much larger than O(</w:t>
+      </w:r>
+      <w:proofErr w:type="spellStart"/>
+      <w:r>
+        <w:t>b^d</w:t>
+      </w:r>
+      <w:proofErr w:type="spellEnd"/>
+      <w:r>
+        <w:t>) for large b and d.</w:t>
+      </w:r>
+    </w:p>
+    <w:p>
+      <w:pPr>
+        <w:pStyle w:val="ListParagraph"/>
+        <w:jc w:val="both"/>
+      </w:pPr>
+      <w:r>
+        <w:t>Another scenario where IDS could perform worse than DFS is when the goal node is not guaranteed to be at a minimal depth. IDS assumes that the goal node is likely to be at a shallow depth and hence starts searching from shallow depths. If the goal node is actually at a large depth, IDS could end up performing a lot of unnecessary work.</w:t>
+      </w:r>
+    </w:p>
+    <w:p>
+      <w:pPr>
+        <w:pStyle w:val="ListParagraph"/>
+        <w:jc w:val="both"/>
+      </w:pPr>
+      <w:r>
+        <w:t>It’s important to note that while DFS can outperform IDS in these scenarios, DFS has its own drawbacks, such as the risk of getting stuck in infinite paths (in case of graphs) or consuming a lot of memory (in case of large or infinite search spaces). The choice between DFS and IDS (or any other search strategy) should be made based on the specific characteristics of the problem at hand.</w:t>
+      </w:r>
+    </w:p>
+    <w:p>
+      <w:pPr>
+        <w:pStyle w:val="ListParagraph"/>
+        <w:jc w:val="both"/>
+      </w:pPr>
+    </w:p>
+    <w:p>
+      <w:pPr>
+        <w:pStyle w:val="ListParagraph"/>
+        <w:numPr>
+          <w:ilvl w:val="0"/>
+          <w:numId w:val="1"/>
+        </w:numPr>
+        <w:jc w:val="both"/>
+      </w:pPr>
+      <w:r>
+        <w:t>a)</w:t>
+      </w:r>
+    </w:p>
+    <w:p>
+      <w:pPr>
+        <w:pStyle w:val="ListParagraph"/>
+        <w:jc w:val="both"/>
+      </w:pPr>
+      <w:r>
+        <w:rPr>
+          <w:b/>
+          <w:bCs/>
+        </w:rPr>
+        <w:t>State Space:</w:t>
+      </w:r>
+      <w:r>
+        <w:t xml:space="preserve"> Each state in the state space is a unique assignment of one of the four colors (R/G/B/W) to each region in the map. A state is represented as a mapping from regions to colors.</w:t>
+      </w:r>
+    </w:p>
+    <w:p>
+      <w:pPr>
+        <w:pStyle w:val="ListParagraph"/>
+        <w:jc w:val="both"/>
+      </w:pPr>
+      <w:r>
+        <w:t>Initial State: The initial state could be a map where no region has been assigned a color yet, or alternatively, a map where some regions have been pre-colored.</w:t>
+      </w:r>
+    </w:p>
+    <w:p>
+      <w:pPr>
+        <w:pStyle w:val="ListParagraph"/>
+        <w:jc w:val="both"/>
+      </w:pPr>
+    </w:p>
+    <w:p>
+      <w:pPr>
+        <w:pStyle w:val="ListParagraph"/>
+        <w:jc w:val="both"/>
+      </w:pPr>
+      <w:r>
+        <w:rPr>
+          <w:b/>
+          <w:bCs/>
+        </w:rPr>
+        <w:t>Actions:</w:t>
+      </w:r>
+      <w:r>
+        <w:t xml:space="preserve"> For each region that is not yet colored, an action can be defined for each color that could be assigned to that region. The action would be represented as a function that takes a state and a region as input and returns a new state where the given region has been colored with the given color.</w:t>
+      </w:r>
+    </w:p>
+    <w:p>
+      <w:pPr>
+        <w:pStyle w:val="ListParagraph"/>
+        <w:jc w:val="both"/>
+      </w:pPr>
+    </w:p>
+    <w:p>
+      <w:pPr>
+        <w:pStyle w:val="ListParagraph"/>
+        <w:jc w:val="both"/>
+      </w:pPr>
+      <w:r>
+        <w:rPr>
+          <w:b/>
+          <w:bCs/>
+        </w:rPr>
+        <w:t>Transition Model:</w:t>
+      </w:r>
+      <w:r>
+        <w:t xml:space="preserve"> The transition model takes a state and an action as input, and returns a new state. The new state is identical to the input state, except that the region specified in the action has been colored with the color specified in the action.</w:t>
+      </w:r>
+    </w:p>
+    <w:p>
+      <w:pPr>
+        <w:pStyle w:val="ListParagraph"/>
+        <w:jc w:val="both"/>
+      </w:pPr>
+    </w:p>
+    <w:p>
+      <w:pPr>
+        <w:pStyle w:val="ListParagraph"/>
+        <w:jc w:val="both"/>
+      </w:pPr>
+      <w:r>
+        <w:rPr>
+          <w:b/>
+          <w:bCs/>
+        </w:rPr>
+        <w:t>Goal Test:</w:t>
+      </w:r>
+      <w:r>
+        <w:t xml:space="preserve"> The goal test checks whether a given state is a goal state. A state is a goal state if every region has been assigned a color and no two adjacent regions have the same color.</w:t>
+      </w:r>
+    </w:p>
+    <w:p>
+      <w:pPr>
+        <w:pStyle w:val="ListParagraph"/>
+        <w:jc w:val="both"/>
+      </w:pPr>
+    </w:p>
+    <w:p>
+      <w:pPr>
+        <w:pStyle w:val="ListParagraph"/>
+        <w:jc w:val="both"/>
+      </w:pPr>
+      <w:r>
+        <w:rPr>
+          <w:b/>
+          <w:bCs/>
+        </w:rPr>
+        <w:t xml:space="preserve">Path Cost: </w:t>
+      </w:r>
+      <w:r>
+        <w:t>The path cost function could be defined in various ways depending on the specific requirements of the problem. For example, if all color assignments are equally costly, the path cost could be defined as the number of regions that have been colored.</w:t>
+      </w:r>
+    </w:p>
+    <w:p>
+      <w:pPr>
+        <w:pStyle w:val="ListParagraph"/>
+        <w:jc w:val="both"/>
+      </w:pPr>
+    </w:p>
+    <w:p>
+      <w:pPr>
+        <w:pStyle w:val="ListParagraph"/>
+        <w:jc w:val="both"/>
+      </w:pPr>
+      <w:r>
+        <w:t>This problem formulation is precise enough to be implemented and can be solved using various search algorithms, such as depth-first search, breadth-first search, or A* search, depending on the specific requirements of the problem.</w:t>
+      </w:r>
+    </w:p>
+    <w:p>
+      <w:pPr>
+        <w:pStyle w:val="ListParagraph"/>
+        <w:jc w:val="both"/>
+      </w:pPr>
+    </w:p>
+    <w:p>
+      <w:pPr>
+        <w:pStyle w:val="ListParagraph"/>
+        <w:jc w:val="both"/>
+      </w:pPr>
+      <w:r>
+        <w:t>b)</w:t>
+      </w:r>
+    </w:p>
+    <w:p>
+      <w:pPr>
+        <w:pStyle w:val="ListParagraph"/>
+        <w:jc w:val="both"/>
+      </w:pPr>
+      <w:r>
+        <w:rPr>
+          <w:b/>
+          <w:bCs/>
+        </w:rPr>
+        <w:t>State Space:</w:t>
+      </w:r>
+      <w:r>
+        <w:t xml:space="preserve"> Each state in the state space can be represented as a tuple (Monkey’s Position, Crate Positions, Monkey on Crate, Bananas Taken). The Monkey’s Position and Crate Positions can be any point within the room. Monkey on Crate is a </w:t>
+      </w:r>
+      <w:proofErr w:type="spellStart"/>
+      <w:r>
+        <w:t>boolean</w:t>
+      </w:r>
+      <w:proofErr w:type="spellEnd"/>
+      <w:r>
+        <w:t xml:space="preserve"> indicating whether the monkey is standing on a crate or not. Bananas Taken is also a </w:t>
+      </w:r>
+      <w:proofErr w:type="spellStart"/>
+      <w:r>
+        <w:t>boolean</w:t>
+      </w:r>
+      <w:proofErr w:type="spellEnd"/>
+      <w:r>
+        <w:t xml:space="preserve"> indicating whether the monkey has taken the bananas or not.</w:t>
+      </w:r>
+    </w:p>
+    <w:p>
+      <w:pPr>
+        <w:pStyle w:val="ListParagraph"/>
+        <w:jc w:val="both"/>
+      </w:pPr>
+    </w:p>
+    <w:p>
+      <w:pPr>
+        <w:pStyle w:val="ListParagraph"/>
+        <w:jc w:val="both"/>
+      </w:pPr>
+      <w:r>
+        <w:rPr>
+          <w:b/>
+          <w:bCs/>
+        </w:rPr>
+        <w:t>Initial State:</w:t>
+      </w:r>
+      <w:r>
+        <w:t xml:space="preserve"> The initial state could be ((Monkey’s initial position), (Crate 1 initial position, Crate 2 initial position), False, False). This represents the monkey’s starting position, the crates’ starting positions, the monkey not being on a crate, and the bananas not being taken.</w:t>
+      </w:r>
+    </w:p>
+    <w:p>
+      <w:pPr>
+        <w:pStyle w:val="ListParagraph"/>
+        <w:jc w:val="both"/>
+      </w:pPr>
+    </w:p>
+    <w:p>
+      <w:pPr>
+        <w:pStyle w:val="ListParagraph"/>
+        <w:jc w:val="both"/>
+      </w:pPr>
+      <w:r>
+        <w:rPr>
+          <w:b/>
+          <w:bCs/>
+        </w:rPr>
+        <w:t>Actions:</w:t>
+      </w:r>
+      <w:r>
+        <w:t xml:space="preserve"> Actions could include moving to a different position in the room, climbing on top of a crate (if the monkey is at the same position as the crate), stacking one crate on top of another (if the monkey is carrying a crate and is at the same position as another crate), and grabbing the bananas (if the monkey is within reach of the bananas).</w:t>
+      </w:r>
+    </w:p>
+    <w:p>
+      <w:pPr>
+        <w:pStyle w:val="ListParagraph"/>
+        <w:jc w:val="both"/>
+      </w:pPr>
+    </w:p>
+    <w:p>
+      <w:pPr>
+        <w:pStyle w:val="ListParagraph"/>
+        <w:jc w:val="both"/>
+      </w:pPr>
+      <w:r>
+        <w:rPr>
+          <w:b/>
+          <w:bCs/>
+        </w:rPr>
+        <w:t>Transition Model:</w:t>
+      </w:r>
+      <w:r>
+        <w:t xml:space="preserve"> The transition model would define the result of each action. For example, if the action is to move to a new position, the transition model would update the monkey’s position in the state.</w:t>
+      </w:r>
+    </w:p>
+    <w:p>
+      <w:pPr>
+        <w:pStyle w:val="ListParagraph"/>
+        <w:jc w:val="both"/>
+      </w:pPr>
+    </w:p>
+    <w:p>
+      <w:pPr>
+        <w:pStyle w:val="ListParagraph"/>
+        <w:jc w:val="both"/>
+      </w:pPr>
+      <w:r>
+        <w:rPr>
+          <w:b/>
+          <w:bCs/>
+        </w:rPr>
+        <w:t>Goal Test:</w:t>
+      </w:r>
+      <w:r>
+        <w:t xml:space="preserve"> The goal test checks whether the bananas have been taken. If Bananas Taken is True, then the state is a goal state.</w:t>
+      </w:r>
+    </w:p>
+    <w:p>
+      <w:pPr>
+        <w:pStyle w:val="ListParagraph"/>
+        <w:jc w:val="both"/>
+      </w:pPr>
+    </w:p>
+    <w:p>
+      <w:pPr>
+        <w:pStyle w:val="ListParagraph"/>
+        <w:jc w:val="both"/>
+      </w:pPr>
+      <w:r>
+        <w:rPr>
+          <w:b/>
+          <w:bCs/>
+        </w:rPr>
+        <w:t>Path Cost:</w:t>
+      </w:r>
+      <w:r>
+        <w:t xml:space="preserve"> The path cost function could be defined as the number of actions taken, with the aim of finding a solution that involves the fewest actions.</w:t>
+      </w:r>
+    </w:p>
+    <w:p>
+      <w:pPr>
+        <w:pStyle w:val="ListParagraph"/>
+        <w:jc w:val="both"/>
+      </w:pPr>
+      <w:r>
+        <w:t>This problem formulation is precise enough to be implemented and can be solved using various search algorithms, such as depth-first search, breadth-first search, or A* search, depending on the specific requirements of the problem.</w:t>
+      </w:r>
+    </w:p>
+    <w:p>
+      <w:pPr>
+        <w:pStyle w:val="ListParagraph"/>
+        <w:jc w:val="both"/>
+      </w:pPr>
+    </w:p>
+    <w:p>
+      <w:pPr>
+        <w:pStyle w:val="ListParagraph"/>
+        <w:jc w:val="both"/>
+      </w:pPr>
+      <w:r>
+        <w:t>c)</w:t>
+      </w:r>
+    </w:p>
+    <w:p>
+      <w:pPr>
+        <w:pStyle w:val="ListParagraph"/>
+        <w:jc w:val="both"/>
+      </w:pPr>
+      <w:r>
+        <w:rPr>
+          <w:b/>
+          <w:bCs/>
+        </w:rPr>
+        <w:t>State Space:</w:t>
+      </w:r>
+      <w:r>
+        <w:t xml:space="preserve"> Each state in the state space can be represented as a tuple (Jug12, Jug8, Jug3), where Jug12, Jug8, and Jug3 represent the current amount of water in the 12-gallon jug, 8-gallon jug, and 3-gallon jug respectively.</w:t>
+      </w:r>
+    </w:p>
+    <w:p>
+      <w:pPr>
+        <w:pStyle w:val="ListParagraph"/>
+        <w:jc w:val="both"/>
+      </w:pPr>
+    </w:p>
+    <w:p>
+      <w:pPr>
+        <w:pStyle w:val="ListParagraph"/>
+        <w:jc w:val="both"/>
+      </w:pPr>
+      <w:r>
+        <w:rPr>
+          <w:b/>
+          <w:bCs/>
+        </w:rPr>
+        <w:t>Initial State:</w:t>
+      </w:r>
+      <w:r>
+        <w:t xml:space="preserve"> The initial state is (0, 0, 0), representing that all jugs are initially empty.</w:t>
+      </w:r>
+    </w:p>
+    <w:p>
+      <w:pPr>
+        <w:pStyle w:val="ListParagraph"/>
+        <w:jc w:val="both"/>
+      </w:pPr>
+    </w:p>
+    <w:p>
+      <w:pPr>
+        <w:pStyle w:val="ListParagraph"/>
+        <w:jc w:val="both"/>
+      </w:pPr>
+      <w:r>
+        <w:rPr>
+          <w:b/>
+          <w:bCs/>
+        </w:rPr>
+        <w:t>Actions:</w:t>
+      </w:r>
+      <w:r>
+        <w:t xml:space="preserve"> Actions include filling a jug from the faucet, emptying a jug onto the ground, and pouring water from one jug into another until either the first jug is empty or the second jug is full.</w:t>
+      </w:r>
+    </w:p>
+    <w:p>
+      <w:pPr>
+        <w:pStyle w:val="ListParagraph"/>
+        <w:jc w:val="both"/>
+      </w:pPr>
+    </w:p>
+    <w:p>
+      <w:pPr>
+        <w:pStyle w:val="ListParagraph"/>
+        <w:jc w:val="both"/>
+      </w:pPr>
+      <w:r>
+        <w:rPr>
+          <w:b/>
+          <w:bCs/>
+        </w:rPr>
+        <w:t>Transition Model:</w:t>
+      </w:r>
+      <w:r>
+        <w:t xml:space="preserve"> The transition model takes a state and an action as input, and returns a new state. The new state is determined by the action taken. For example, if the action is to fill the 12-gallon jug, the transition model would update the state to (12, Jug8, Jug3).</w:t>
+      </w:r>
+    </w:p>
+    <w:p>
+      <w:pPr>
+        <w:pStyle w:val="ListParagraph"/>
+        <w:jc w:val="both"/>
+      </w:pPr>
+    </w:p>
+    <w:p>
+      <w:pPr>
+        <w:pStyle w:val="ListParagraph"/>
+        <w:jc w:val="both"/>
+      </w:pPr>
+      <w:r>
+        <w:rPr>
+          <w:b/>
+          <w:bCs/>
+        </w:rPr>
+        <w:t>Goal Test:</w:t>
+      </w:r>
+      <w:r>
+        <w:t xml:space="preserve"> The goal test checks whether any of the jugs contains exactly one gallon of water. If any of the jugs contains one gallon, then the state is a goal state.</w:t>
+      </w:r>
+    </w:p>
+    <w:p>
+      <w:pPr>
+        <w:pStyle w:val="ListParagraph"/>
+        <w:jc w:val="both"/>
+      </w:pPr>
+    </w:p>
+    <w:p>
+      <w:pPr>
+        <w:pStyle w:val="ListParagraph"/>
+        <w:jc w:val="both"/>
+      </w:pPr>
+      <w:r>
+        <w:rPr>
+          <w:b/>
+          <w:bCs/>
+        </w:rPr>
+        <w:t>Path Cost:</w:t>
+      </w:r>
+      <w:r>
+        <w:t xml:space="preserve"> The path cost function could be defined as the number of actions taken, with the aim of finding a solution that involves the fewest actions.</w:t>
+      </w:r>
+    </w:p>
+    <w:p>
+      <w:pPr>
+        <w:pStyle w:val="ListParagraph"/>
+        <w:jc w:val="both"/>
+      </w:pPr>
+    </w:p>
+    <w:p>
+      <w:pPr>
+        <w:pStyle w:val="ListParagraph"/>
+        <w:jc w:val="both"/>
+      </w:pPr>
+      <w:r>
+        <w:t>This problem formulation is precise enough to be implemented and can be solved using various search algorithms, such as depth-first search, breadth-first search, or A* search, depending on the specific requirements of the problem.</w:t>
+      </w:r>
+    </w:p>
+    <w:p>
+      <w:pPr>
+        <w:pStyle w:val="ListParagraph"/>
+        <w:jc w:val="both"/>
+      </w:pPr>
+    </w:p>
+    <w:p>
+      <w:pPr>
+        <w:pStyle w:val="ListParagraph"/>
+        <w:numPr>
+          <w:ilvl w:val="0"/>
+          <w:numId w:val="1"/>
+        </w:numPr>
+        <w:jc w:val="both"/>
+      </w:pPr>
+      <w:r>
+        <w:t>a)</w:t>
+      </w:r>
+    </w:p>
+    <w:p>
+      <w:pPr>
+        <w:pStyle w:val="ListParagraph"/>
+        <w:jc w:val="both"/>
+      </w:pPr>
+      <w:r>
+        <w:rPr>
+          <w:b/>
+          <w:bCs/>
+        </w:rPr>
+        <w:t>State Space:</w:t>
+      </w:r>
+      <w:r>
+        <w:t xml:space="preserve"> Each state in the state space can be represented as a tuple (M, C, B), where M is the number of missionaries on the starting side of the river, C is the number of cannibals on the starting side of the river, and B is 1 if the boat is on the starting side of the river and 0 otherwise.</w:t>
+      </w:r>
+    </w:p>
+    <w:p>
+      <w:pPr>
+        <w:pStyle w:val="ListParagraph"/>
+        <w:jc w:val="both"/>
+      </w:pPr>
+    </w:p>
+    <w:p>
+      <w:pPr>
+        <w:pStyle w:val="ListParagraph"/>
+        <w:jc w:val="both"/>
+      </w:pPr>
+      <w:r>
+        <w:rPr>
+          <w:b/>
+          <w:bCs/>
+        </w:rPr>
+        <w:t>Initial State:</w:t>
+      </w:r>
+      <w:r>
+        <w:t xml:space="preserve"> The initial state is (3, 3, 1), representing that all three missionaries and all three cannibals are on the starting side of the river, along with the boat.</w:t>
+      </w:r>
+    </w:p>
+    <w:p>
+      <w:pPr>
+        <w:pStyle w:val="ListParagraph"/>
+        <w:jc w:val="both"/>
+      </w:pPr>
+    </w:p>
+    <w:p>
+      <w:pPr>
+        <w:pStyle w:val="ListParagraph"/>
+        <w:jc w:val="both"/>
+      </w:pPr>
+      <w:r>
+        <w:rPr>
+          <w:b/>
+          <w:bCs/>
+        </w:rPr>
+        <w:t>Actions:</w:t>
+      </w:r>
+      <w:r>
+        <w:t xml:space="preserve"> Actions include moving one or two missionaries, one or two cannibals, or one missionary and one cannibal from one side of the river to the other.</w:t>
+      </w:r>
+    </w:p>
+    <w:p>
+      <w:pPr>
+        <w:pStyle w:val="ListParagraph"/>
+        <w:jc w:val="both"/>
+      </w:pPr>
+    </w:p>
+    <w:p>
+      <w:pPr>
+        <w:pStyle w:val="ListParagraph"/>
+        <w:jc w:val="both"/>
+      </w:pPr>
+      <w:r>
+        <w:rPr>
+          <w:b/>
+          <w:bCs/>
+        </w:rPr>
+        <w:t>Transition Model:</w:t>
+      </w:r>
+      <w:r>
+        <w:t xml:space="preserve"> The transition model takes a state and an action as input, and returns a new state. The new state is determined by the action taken. For example, if the action is to move one missionary from the starting side to the other side, and the boat is on the starting side, the transition model would update the state from (M, C, 1) to (M-1, C, 0).</w:t>
+      </w:r>
+    </w:p>
+    <w:p>
+      <w:pPr>
+        <w:pStyle w:val="ListParagraph"/>
+        <w:jc w:val="both"/>
+      </w:pPr>
+      <w:r>
+        <w:rPr>
+          <w:b/>
+          <w:bCs/>
+        </w:rPr>
+        <w:t>Goal Test:</w:t>
+      </w:r>
+      <w:r>
+        <w:t xml:space="preserve"> The goal test checks whether the state is (0, 0, 0), meaning all missionaries and cannibals have moved to the other side of the river.</w:t>
+      </w:r>
+    </w:p>
+    <w:p>
+      <w:pPr>
+        <w:pStyle w:val="ListParagraph"/>
+        <w:jc w:val="both"/>
+      </w:pPr>
+    </w:p>
+    <w:p>
+      <w:pPr>
+        <w:pStyle w:val="ListParagraph"/>
+        <w:jc w:val="both"/>
+      </w:pPr>
+      <w:r>
+        <w:rPr>
+          <w:b/>
+          <w:bCs/>
+        </w:rPr>
+        <w:t xml:space="preserve">Path Cost: </w:t>
+      </w:r>
+      <w:r>
+        <w:t>The path cost function could be defined as the number of crossings, with the aim of finding a solution that involves the fewest crossings.</w:t>
+      </w:r>
+    </w:p>
+    <w:p>
+      <w:pPr>
+        <w:pStyle w:val="ListParagraph"/>
+        <w:jc w:val="both"/>
+      </w:pPr>
+    </w:p>
+    <w:p>
+      <w:pPr>
+        <w:pStyle w:val="ListParagraph"/>
+        <w:jc w:val="both"/>
+      </w:pPr>
+      <w:r>
+        <w:rPr>
+          <w:b/>
+          <w:bCs/>
+        </w:rPr>
+        <w:t>Constraint:</w:t>
+      </w:r>
+      <w:r>
+        <w:t xml:space="preserve"> At no point in any state of either side of the river can the cannibals outnumber the missionaries (if there are any missionaries present).</w:t>
+      </w:r>
+    </w:p>
+    <w:p>
+      <w:pPr>
+        <w:pStyle w:val="ListParagraph"/>
+        <w:jc w:val="both"/>
+      </w:pPr>
+    </w:p>
+    <w:p>
+      <w:pPr>
+        <w:pStyle w:val="ListParagraph"/>
+        <w:jc w:val="both"/>
+      </w:pPr>
+      <w:r>
+        <w:t>As for the state space diagram, it would be quite complex to draw out in text. It would consist of nodes representing the different states, with edges connecting states that can be reached from one another by a single action. The diagram would start at the initial state and include paths to all possible states, with the goal state being (0, 0, 0)</w:t>
       </w:r>
     </w:p>
     <w:sectPr>

</xml_diff>